<commit_message>
set functional and nonfunctional requirements
</commit_message>
<xml_diff>
--- a/Clinic System requirments.docx
+++ b/Clinic System requirments.docx
@@ -19,8 +19,435 @@
           <w:sz w:val="28"/>
           <w:szCs w:val="28"/>
         </w:rPr>
-        <w:t>Clinic System requirments :</w:t>
+        <w:t xml:space="preserve">Clinic System </w:t>
       </w:r>
+      <w:r>
+        <w:rPr>
+          <w:b/>
+          <w:bCs/>
+          <w:sz w:val="28"/>
+          <w:szCs w:val="28"/>
+        </w:rPr>
+        <w:t>requirements</w:t>
+      </w:r>
+      <w:r>
+        <w:rPr>
+          <w:b/>
+          <w:bCs/>
+          <w:sz w:val="28"/>
+          <w:szCs w:val="28"/>
+        </w:rPr>
+        <w:t xml:space="preserve"> :</w:t>
+      </w:r>
+    </w:p>
+    <w:p>
+      <w:pPr>
+        <w:jc w:val="center"/>
+        <w:rPr>
+          <w:b/>
+          <w:bCs/>
+          <w:sz w:val="28"/>
+          <w:szCs w:val="28"/>
+        </w:rPr>
+      </w:pPr>
+    </w:p>
+    <w:p>
+      <w:pPr>
+        <w:rPr>
+          <w:b/>
+          <w:bCs/>
+          <w:sz w:val="28"/>
+          <w:szCs w:val="28"/>
+          <w:u w:val="single"/>
+        </w:rPr>
+      </w:pPr>
+      <w:r>
+        <w:rPr>
+          <w:b/>
+          <w:bCs/>
+          <w:sz w:val="28"/>
+          <w:szCs w:val="28"/>
+          <w:u w:val="single"/>
+        </w:rPr>
+        <w:t xml:space="preserve">Project </w:t>
+      </w:r>
+      <w:r>
+        <w:rPr>
+          <w:b/>
+          <w:bCs/>
+          <w:sz w:val="28"/>
+          <w:szCs w:val="28"/>
+          <w:u w:val="single"/>
+        </w:rPr>
+        <w:t>F</w:t>
+      </w:r>
+      <w:r>
+        <w:rPr>
+          <w:b/>
+          <w:bCs/>
+          <w:sz w:val="28"/>
+          <w:szCs w:val="28"/>
+          <w:u w:val="single"/>
+        </w:rPr>
+        <w:t xml:space="preserve">unctional </w:t>
+      </w:r>
+      <w:r>
+        <w:rPr>
+          <w:b/>
+          <w:bCs/>
+          <w:sz w:val="28"/>
+          <w:szCs w:val="28"/>
+          <w:u w:val="single"/>
+        </w:rPr>
+        <w:t>And</w:t>
+      </w:r>
+      <w:r>
+        <w:rPr>
+          <w:b/>
+          <w:bCs/>
+          <w:sz w:val="28"/>
+          <w:szCs w:val="28"/>
+          <w:u w:val="single"/>
+        </w:rPr>
+        <w:t xml:space="preserve"> </w:t>
+      </w:r>
+      <w:r>
+        <w:rPr>
+          <w:b/>
+          <w:bCs/>
+          <w:sz w:val="28"/>
+          <w:szCs w:val="28"/>
+          <w:u w:val="single"/>
+        </w:rPr>
+        <w:t>N</w:t>
+      </w:r>
+      <w:r>
+        <w:rPr>
+          <w:b/>
+          <w:bCs/>
+          <w:sz w:val="28"/>
+          <w:szCs w:val="28"/>
+          <w:u w:val="single"/>
+        </w:rPr>
+        <w:t>on-</w:t>
+      </w:r>
+      <w:r>
+        <w:rPr>
+          <w:b/>
+          <w:bCs/>
+          <w:sz w:val="28"/>
+          <w:szCs w:val="28"/>
+          <w:u w:val="single"/>
+        </w:rPr>
+        <w:t>F</w:t>
+      </w:r>
+      <w:r>
+        <w:rPr>
+          <w:b/>
+          <w:bCs/>
+          <w:sz w:val="28"/>
+          <w:szCs w:val="28"/>
+          <w:u w:val="single"/>
+        </w:rPr>
+        <w:t xml:space="preserve">unctional </w:t>
+      </w:r>
+      <w:r>
+        <w:rPr>
+          <w:b/>
+          <w:bCs/>
+          <w:sz w:val="28"/>
+          <w:szCs w:val="28"/>
+          <w:u w:val="single"/>
+        </w:rPr>
+        <w:t>R</w:t>
+      </w:r>
+      <w:r>
+        <w:rPr>
+          <w:b/>
+          <w:bCs/>
+          <w:sz w:val="28"/>
+          <w:szCs w:val="28"/>
+          <w:u w:val="single"/>
+        </w:rPr>
+        <w:t>equirements</w:t>
+      </w:r>
+      <w:r>
+        <w:rPr>
+          <w:b/>
+          <w:bCs/>
+          <w:sz w:val="28"/>
+          <w:szCs w:val="28"/>
+          <w:u w:val="single"/>
+        </w:rPr>
+        <w:t>:</w:t>
+      </w:r>
+    </w:p>
+    <w:tbl>
+      <w:tblPr>
+        <w:tblStyle w:val="TableGrid"/>
+        <w:tblpPr w:leftFromText="180" w:rightFromText="180" w:vertAnchor="text" w:horzAnchor="margin" w:tblpY="371"/>
+        <w:tblW w:w="0" w:type="auto"/>
+        <w:tblLook w:val="04A0" w:firstRow="1" w:lastRow="0" w:firstColumn="1" w:lastColumn="0" w:noHBand="0" w:noVBand="1"/>
+      </w:tblPr>
+      <w:tblGrid>
+        <w:gridCol w:w="4675"/>
+        <w:gridCol w:w="4675"/>
+      </w:tblGrid>
+      <w:tr>
+        <w:tc>
+          <w:tcPr>
+            <w:tcW w:w="4675" w:type="dxa"/>
+          </w:tcPr>
+          <w:p>
+            <w:pPr>
+              <w:jc w:val="center"/>
+            </w:pPr>
+            <w:r>
+              <w:t>F</w:t>
+            </w:r>
+            <w:r>
+              <w:t>unctional</w:t>
+            </w:r>
+            <w:r>
+              <w:t xml:space="preserve"> Requirements</w:t>
+            </w:r>
+          </w:p>
+        </w:tc>
+        <w:tc>
+          <w:tcPr>
+            <w:tcW w:w="4675" w:type="dxa"/>
+          </w:tcPr>
+          <w:p>
+            <w:pPr>
+              <w:jc w:val="center"/>
+            </w:pPr>
+            <w:r>
+              <w:t>Non-F</w:t>
+            </w:r>
+            <w:r>
+              <w:t>unctional</w:t>
+            </w:r>
+            <w:r>
+              <w:t xml:space="preserve"> Requirements</w:t>
+            </w:r>
+          </w:p>
+        </w:tc>
+      </w:tr>
+      <w:tr>
+        <w:trPr>
+          <w:trHeight w:val="5741"/>
+        </w:trPr>
+        <w:tc>
+          <w:tcPr>
+            <w:tcW w:w="4675" w:type="dxa"/>
+          </w:tcPr>
+          <w:p>
+            <w:pPr>
+              <w:pStyle w:val="ListParagraph"/>
+              <w:numPr>
+                <w:ilvl w:val="0"/>
+                <w:numId w:val="1"/>
+              </w:numPr>
+            </w:pPr>
+            <w:r>
+              <w:t xml:space="preserve">Signing </w:t>
+            </w:r>
+            <w:r>
+              <w:t>in</w:t>
+            </w:r>
+          </w:p>
+          <w:p>
+            <w:pPr>
+              <w:pStyle w:val="ListParagraph"/>
+            </w:pPr>
+          </w:p>
+          <w:p>
+            <w:pPr>
+              <w:pStyle w:val="ListParagraph"/>
+              <w:numPr>
+                <w:ilvl w:val="0"/>
+                <w:numId w:val="1"/>
+              </w:numPr>
+            </w:pPr>
+            <w:r>
+              <w:t xml:space="preserve"> </w:t>
+            </w:r>
+            <w:r>
+              <w:t>show interface that only has actions that user has access to</w:t>
+            </w:r>
+          </w:p>
+          <w:p>
+            <w:pPr>
+              <w:pStyle w:val="ListParagraph"/>
+            </w:pPr>
+          </w:p>
+          <w:p>
+            <w:pPr>
+              <w:pStyle w:val="ListParagraph"/>
+              <w:numPr>
+                <w:ilvl w:val="0"/>
+                <w:numId w:val="1"/>
+              </w:numPr>
+            </w:pPr>
+            <w:r>
+              <w:t xml:space="preserve">Accept default root id and password and enable change after first login </w:t>
+            </w:r>
+          </w:p>
+          <w:p>
+            <w:pPr>
+              <w:pStyle w:val="ListParagraph"/>
+            </w:pPr>
+          </w:p>
+          <w:p>
+            <w:pPr>
+              <w:pStyle w:val="ListParagraph"/>
+              <w:numPr>
+                <w:ilvl w:val="0"/>
+                <w:numId w:val="1"/>
+              </w:numPr>
+            </w:pPr>
+            <w:r>
+              <w:t xml:space="preserve">Add mangers and receptionists and set </w:t>
+            </w:r>
+            <w:r>
+              <w:t>their</w:t>
+            </w:r>
+            <w:r>
+              <w:t xml:space="preserve"> login information</w:t>
+            </w:r>
+          </w:p>
+          <w:p>
+            <w:pPr>
+              <w:pStyle w:val="ListParagraph"/>
+            </w:pPr>
+          </w:p>
+          <w:p>
+            <w:pPr>
+              <w:pStyle w:val="ListParagraph"/>
+              <w:numPr>
+                <w:ilvl w:val="0"/>
+                <w:numId w:val="1"/>
+              </w:numPr>
+            </w:pPr>
+            <w:r>
+              <w:t xml:space="preserve">Add doctors and their specialty and schedules </w:t>
+            </w:r>
+          </w:p>
+          <w:p>
+            <w:pPr>
+              <w:pStyle w:val="ListParagraph"/>
+            </w:pPr>
+          </w:p>
+          <w:p>
+            <w:pPr>
+              <w:pStyle w:val="ListParagraph"/>
+              <w:numPr>
+                <w:ilvl w:val="0"/>
+                <w:numId w:val="1"/>
+              </w:numPr>
+            </w:pPr>
+            <w:r>
+              <w:t xml:space="preserve">Add patients and look them up from database </w:t>
+            </w:r>
+          </w:p>
+          <w:p>
+            <w:pPr>
+              <w:pStyle w:val="ListParagraph"/>
+            </w:pPr>
+          </w:p>
+          <w:p>
+            <w:pPr>
+              <w:pStyle w:val="ListParagraph"/>
+              <w:numPr>
+                <w:ilvl w:val="0"/>
+                <w:numId w:val="1"/>
+              </w:numPr>
+            </w:pPr>
+            <w:r>
+              <w:t>Log every sign in and out in a log file that prints who logged in and when and when they logged out</w:t>
+            </w:r>
+          </w:p>
+        </w:tc>
+        <w:tc>
+          <w:tcPr>
+            <w:tcW w:w="4675" w:type="dxa"/>
+          </w:tcPr>
+          <w:p>
+            <w:pPr>
+              <w:pStyle w:val="ListParagraph"/>
+              <w:numPr>
+                <w:ilvl w:val="0"/>
+                <w:numId w:val="3"/>
+              </w:numPr>
+            </w:pPr>
+            <w:r>
+              <w:t>check if id is valid and then see what type of user is signing in then compared to database</w:t>
+            </w:r>
+          </w:p>
+          <w:p>
+            <w:pPr>
+              <w:pStyle w:val="ListParagraph"/>
+              <w:ind w:left="1080"/>
+            </w:pPr>
+          </w:p>
+          <w:p>
+            <w:pPr>
+              <w:pStyle w:val="ListParagraph"/>
+              <w:numPr>
+                <w:ilvl w:val="0"/>
+                <w:numId w:val="3"/>
+              </w:numPr>
+            </w:pPr>
+            <w:r>
+              <w:t xml:space="preserve">check the first three letters to show appropriate interface  </w:t>
+            </w:r>
+          </w:p>
+          <w:p>
+            <w:pPr>
+              <w:pStyle w:val="ListParagraph"/>
+            </w:pPr>
+          </w:p>
+          <w:p>
+            <w:pPr>
+              <w:pStyle w:val="ListParagraph"/>
+              <w:numPr>
+                <w:ilvl w:val="0"/>
+                <w:numId w:val="3"/>
+              </w:numPr>
+            </w:pPr>
+            <w:r>
+              <w:t xml:space="preserve">set login count to zero and on first login prompt password change for owner </w:t>
+            </w:r>
+          </w:p>
+          <w:p>
+            <w:pPr>
+              <w:pStyle w:val="ListParagraph"/>
+            </w:pPr>
+          </w:p>
+          <w:p>
+            <w:pPr>
+              <w:pStyle w:val="ListParagraph"/>
+              <w:numPr>
+                <w:ilvl w:val="0"/>
+                <w:numId w:val="3"/>
+              </w:numPr>
+            </w:pPr>
+            <w:r>
+              <w:t xml:space="preserve">add all the needed data for entities in the program and make sure no invalid values are passed </w:t>
+            </w:r>
+          </w:p>
+        </w:tc>
+      </w:tr>
+    </w:tbl>
+    <w:p>
+      <w:pPr>
+        <w:rPr>
+          <w:b/>
+          <w:bCs/>
+          <w:sz w:val="28"/>
+          <w:szCs w:val="28"/>
+        </w:rPr>
+      </w:pPr>
     </w:p>
     <w:sectPr>
       <w:pgSz w:w="12240" w:h="15840"/>
@@ -30,6 +457,281 @@
     </w:sectPr>
   </w:body>
 </w:document>
+</file>
+
+<file path=word/numbering.xml><?xml version="1.0" encoding="utf-8"?>
+<w:numbering xmlns:wpc="http://schemas.microsoft.com/office/word/2010/wordprocessingCanvas" xmlns:cx="http://schemas.microsoft.com/office/drawing/2014/chartex" xmlns:cx1="http://schemas.microsoft.com/office/drawing/2015/9/8/chartex" xmlns:cx2="http://schemas.microsoft.com/office/drawing/2015/10/21/chartex" xmlns:cx3="http://schemas.microsoft.com/office/drawing/2016/5/9/chartex" xmlns:cx4="http://schemas.microsoft.com/office/drawing/2016/5/10/chartex" xmlns:cx5="http://schemas.microsoft.com/office/drawing/2016/5/11/chartex" xmlns:cx6="http://schemas.microsoft.com/office/drawing/2016/5/12/chartex" xmlns:cx7="http://schemas.microsoft.com/office/drawing/2016/5/13/chartex" xmlns:cx8="http://schemas.microsoft.com/office/drawing/2016/5/14/chartex" xmlns:mc="http://schemas.openxmlformats.org/markup-compatibility/2006" xmlns:aink="http://schemas.microsoft.com/office/drawing/2016/ink" xmlns:am3d="http://schemas.microsoft.com/office/drawing/2017/model3d" xmlns:o="urn:schemas-microsoft-com:office:office" xmlns:r="http://schemas.openxmlformats.org/officeDocument/2006/relationships" xmlns:m="http://schemas.openxmlformats.org/officeDocument/2006/math" xmlns:v="urn:schemas-microsoft-com:vml" xmlns:wp14="http://schemas.microsoft.com/office/word/2010/wordprocessingDrawing" xmlns:wp="http://schemas.openxmlformats.org/drawingml/2006/wordprocessingDrawing" xmlns:w10="urn:schemas-microsoft-com:office:word" xmlns:w="http://schemas.openxmlformats.org/wordprocessingml/2006/main" xmlns:w14="http://schemas.microsoft.com/office/word/2010/wordml" xmlns:w15="http://schemas.microsoft.com/office/word/2012/wordml" xmlns:w16cex="http://schemas.microsoft.com/office/word/2018/wordml/cex" xmlns:w16cid="http://schemas.microsoft.com/office/word/2016/wordml/cid" xmlns:w16="http://schemas.microsoft.com/office/word/2018/wordml" xmlns:w16sdtdh="http://schemas.microsoft.com/office/word/2020/wordml/sdtdatahash" xmlns:w16se="http://schemas.microsoft.com/office/word/2015/wordml/symex" xmlns:wpg="http://schemas.microsoft.com/office/word/2010/wordprocessingGroup" xmlns:wpi="http://schemas.microsoft.com/office/word/2010/wordprocessingInk" xmlns:wne="http://schemas.microsoft.com/office/word/2006/wordml" xmlns:wps="http://schemas.microsoft.com/office/word/2010/wordprocessingShape" mc:Ignorable="w14 w15 w16se w16cid w16 w16cex w16sdtdh wp14">
+  <w:abstractNum w:abstractNumId="0" w15:restartNumberingAfterBreak="0">
+    <w:nsid w:val="002B3173"/>
+    <w:multiLevelType w:val="hybridMultilevel"/>
+    <w:tmpl w:val="7B42333E"/>
+    <w:lvl w:ilvl="0" w:tplc="0409000F">
+      <w:start w:val="1"/>
+      <w:numFmt w:val="decimal"/>
+      <w:lvlText w:val="%1."/>
+      <w:lvlJc w:val="left"/>
+      <w:pPr>
+        <w:ind w:left="720" w:hanging="360"/>
+      </w:pPr>
+    </w:lvl>
+    <w:lvl w:ilvl="1" w:tplc="04090019" w:tentative="1">
+      <w:start w:val="1"/>
+      <w:numFmt w:val="lowerLetter"/>
+      <w:lvlText w:val="%2."/>
+      <w:lvlJc w:val="left"/>
+      <w:pPr>
+        <w:ind w:left="1440" w:hanging="360"/>
+      </w:pPr>
+    </w:lvl>
+    <w:lvl w:ilvl="2" w:tplc="0409001B" w:tentative="1">
+      <w:start w:val="1"/>
+      <w:numFmt w:val="lowerRoman"/>
+      <w:lvlText w:val="%3."/>
+      <w:lvlJc w:val="right"/>
+      <w:pPr>
+        <w:ind w:left="2160" w:hanging="180"/>
+      </w:pPr>
+    </w:lvl>
+    <w:lvl w:ilvl="3" w:tplc="0409000F" w:tentative="1">
+      <w:start w:val="1"/>
+      <w:numFmt w:val="decimal"/>
+      <w:lvlText w:val="%4."/>
+      <w:lvlJc w:val="left"/>
+      <w:pPr>
+        <w:ind w:left="2880" w:hanging="360"/>
+      </w:pPr>
+    </w:lvl>
+    <w:lvl w:ilvl="4" w:tplc="04090019" w:tentative="1">
+      <w:start w:val="1"/>
+      <w:numFmt w:val="lowerLetter"/>
+      <w:lvlText w:val="%5."/>
+      <w:lvlJc w:val="left"/>
+      <w:pPr>
+        <w:ind w:left="3600" w:hanging="360"/>
+      </w:pPr>
+    </w:lvl>
+    <w:lvl w:ilvl="5" w:tplc="0409001B" w:tentative="1">
+      <w:start w:val="1"/>
+      <w:numFmt w:val="lowerRoman"/>
+      <w:lvlText w:val="%6."/>
+      <w:lvlJc w:val="right"/>
+      <w:pPr>
+        <w:ind w:left="4320" w:hanging="180"/>
+      </w:pPr>
+    </w:lvl>
+    <w:lvl w:ilvl="6" w:tplc="0409000F" w:tentative="1">
+      <w:start w:val="1"/>
+      <w:numFmt w:val="decimal"/>
+      <w:lvlText w:val="%7."/>
+      <w:lvlJc w:val="left"/>
+      <w:pPr>
+        <w:ind w:left="5040" w:hanging="360"/>
+      </w:pPr>
+    </w:lvl>
+    <w:lvl w:ilvl="7" w:tplc="04090019" w:tentative="1">
+      <w:start w:val="1"/>
+      <w:numFmt w:val="lowerLetter"/>
+      <w:lvlText w:val="%8."/>
+      <w:lvlJc w:val="left"/>
+      <w:pPr>
+        <w:ind w:left="5760" w:hanging="360"/>
+      </w:pPr>
+    </w:lvl>
+    <w:lvl w:ilvl="8" w:tplc="0409001B" w:tentative="1">
+      <w:start w:val="1"/>
+      <w:numFmt w:val="lowerRoman"/>
+      <w:lvlText w:val="%9."/>
+      <w:lvlJc w:val="right"/>
+      <w:pPr>
+        <w:ind w:left="6480" w:hanging="180"/>
+      </w:pPr>
+    </w:lvl>
+  </w:abstractNum>
+  <w:abstractNum w:abstractNumId="1" w15:restartNumberingAfterBreak="0">
+    <w:nsid w:val="3B376256"/>
+    <w:multiLevelType w:val="hybridMultilevel"/>
+    <w:tmpl w:val="DCA68566"/>
+    <w:lvl w:ilvl="0" w:tplc="B8EA56FE">
+      <w:start w:val="1"/>
+      <w:numFmt w:val="decimal"/>
+      <w:lvlText w:val="%1."/>
+      <w:lvlJc w:val="left"/>
+      <w:pPr>
+        <w:ind w:left="1080" w:hanging="360"/>
+      </w:pPr>
+      <w:rPr>
+        <w:rFonts w:hint="default"/>
+      </w:rPr>
+    </w:lvl>
+    <w:lvl w:ilvl="1" w:tplc="04090019" w:tentative="1">
+      <w:start w:val="1"/>
+      <w:numFmt w:val="lowerLetter"/>
+      <w:lvlText w:val="%2."/>
+      <w:lvlJc w:val="left"/>
+      <w:pPr>
+        <w:ind w:left="1800" w:hanging="360"/>
+      </w:pPr>
+    </w:lvl>
+    <w:lvl w:ilvl="2" w:tplc="0409001B" w:tentative="1">
+      <w:start w:val="1"/>
+      <w:numFmt w:val="lowerRoman"/>
+      <w:lvlText w:val="%3."/>
+      <w:lvlJc w:val="right"/>
+      <w:pPr>
+        <w:ind w:left="2520" w:hanging="180"/>
+      </w:pPr>
+    </w:lvl>
+    <w:lvl w:ilvl="3" w:tplc="0409000F" w:tentative="1">
+      <w:start w:val="1"/>
+      <w:numFmt w:val="decimal"/>
+      <w:lvlText w:val="%4."/>
+      <w:lvlJc w:val="left"/>
+      <w:pPr>
+        <w:ind w:left="3240" w:hanging="360"/>
+      </w:pPr>
+    </w:lvl>
+    <w:lvl w:ilvl="4" w:tplc="04090019" w:tentative="1">
+      <w:start w:val="1"/>
+      <w:numFmt w:val="lowerLetter"/>
+      <w:lvlText w:val="%5."/>
+      <w:lvlJc w:val="left"/>
+      <w:pPr>
+        <w:ind w:left="3960" w:hanging="360"/>
+      </w:pPr>
+    </w:lvl>
+    <w:lvl w:ilvl="5" w:tplc="0409001B" w:tentative="1">
+      <w:start w:val="1"/>
+      <w:numFmt w:val="lowerRoman"/>
+      <w:lvlText w:val="%6."/>
+      <w:lvlJc w:val="right"/>
+      <w:pPr>
+        <w:ind w:left="4680" w:hanging="180"/>
+      </w:pPr>
+    </w:lvl>
+    <w:lvl w:ilvl="6" w:tplc="0409000F" w:tentative="1">
+      <w:start w:val="1"/>
+      <w:numFmt w:val="decimal"/>
+      <w:lvlText w:val="%7."/>
+      <w:lvlJc w:val="left"/>
+      <w:pPr>
+        <w:ind w:left="5400" w:hanging="360"/>
+      </w:pPr>
+    </w:lvl>
+    <w:lvl w:ilvl="7" w:tplc="04090019" w:tentative="1">
+      <w:start w:val="1"/>
+      <w:numFmt w:val="lowerLetter"/>
+      <w:lvlText w:val="%8."/>
+      <w:lvlJc w:val="left"/>
+      <w:pPr>
+        <w:ind w:left="6120" w:hanging="360"/>
+      </w:pPr>
+    </w:lvl>
+    <w:lvl w:ilvl="8" w:tplc="0409001B" w:tentative="1">
+      <w:start w:val="1"/>
+      <w:numFmt w:val="lowerRoman"/>
+      <w:lvlText w:val="%9."/>
+      <w:lvlJc w:val="right"/>
+      <w:pPr>
+        <w:ind w:left="6840" w:hanging="180"/>
+      </w:pPr>
+    </w:lvl>
+  </w:abstractNum>
+  <w:abstractNum w:abstractNumId="2" w15:restartNumberingAfterBreak="0">
+    <w:nsid w:val="45441531"/>
+    <w:multiLevelType w:val="hybridMultilevel"/>
+    <w:tmpl w:val="7B42333E"/>
+    <w:lvl w:ilvl="0" w:tplc="0409000F">
+      <w:start w:val="1"/>
+      <w:numFmt w:val="decimal"/>
+      <w:lvlText w:val="%1."/>
+      <w:lvlJc w:val="left"/>
+      <w:pPr>
+        <w:ind w:left="720" w:hanging="360"/>
+      </w:pPr>
+    </w:lvl>
+    <w:lvl w:ilvl="1" w:tplc="04090019" w:tentative="1">
+      <w:start w:val="1"/>
+      <w:numFmt w:val="lowerLetter"/>
+      <w:lvlText w:val="%2."/>
+      <w:lvlJc w:val="left"/>
+      <w:pPr>
+        <w:ind w:left="1440" w:hanging="360"/>
+      </w:pPr>
+    </w:lvl>
+    <w:lvl w:ilvl="2" w:tplc="0409001B" w:tentative="1">
+      <w:start w:val="1"/>
+      <w:numFmt w:val="lowerRoman"/>
+      <w:lvlText w:val="%3."/>
+      <w:lvlJc w:val="right"/>
+      <w:pPr>
+        <w:ind w:left="2160" w:hanging="180"/>
+      </w:pPr>
+    </w:lvl>
+    <w:lvl w:ilvl="3" w:tplc="0409000F" w:tentative="1">
+      <w:start w:val="1"/>
+      <w:numFmt w:val="decimal"/>
+      <w:lvlText w:val="%4."/>
+      <w:lvlJc w:val="left"/>
+      <w:pPr>
+        <w:ind w:left="2880" w:hanging="360"/>
+      </w:pPr>
+    </w:lvl>
+    <w:lvl w:ilvl="4" w:tplc="04090019" w:tentative="1">
+      <w:start w:val="1"/>
+      <w:numFmt w:val="lowerLetter"/>
+      <w:lvlText w:val="%5."/>
+      <w:lvlJc w:val="left"/>
+      <w:pPr>
+        <w:ind w:left="3600" w:hanging="360"/>
+      </w:pPr>
+    </w:lvl>
+    <w:lvl w:ilvl="5" w:tplc="0409001B" w:tentative="1">
+      <w:start w:val="1"/>
+      <w:numFmt w:val="lowerRoman"/>
+      <w:lvlText w:val="%6."/>
+      <w:lvlJc w:val="right"/>
+      <w:pPr>
+        <w:ind w:left="4320" w:hanging="180"/>
+      </w:pPr>
+    </w:lvl>
+    <w:lvl w:ilvl="6" w:tplc="0409000F" w:tentative="1">
+      <w:start w:val="1"/>
+      <w:numFmt w:val="decimal"/>
+      <w:lvlText w:val="%7."/>
+      <w:lvlJc w:val="left"/>
+      <w:pPr>
+        <w:ind w:left="5040" w:hanging="360"/>
+      </w:pPr>
+    </w:lvl>
+    <w:lvl w:ilvl="7" w:tplc="04090019" w:tentative="1">
+      <w:start w:val="1"/>
+      <w:numFmt w:val="lowerLetter"/>
+      <w:lvlText w:val="%8."/>
+      <w:lvlJc w:val="left"/>
+      <w:pPr>
+        <w:ind w:left="5760" w:hanging="360"/>
+      </w:pPr>
+    </w:lvl>
+    <w:lvl w:ilvl="8" w:tplc="0409001B" w:tentative="1">
+      <w:start w:val="1"/>
+      <w:numFmt w:val="lowerRoman"/>
+      <w:lvlText w:val="%9."/>
+      <w:lvlJc w:val="right"/>
+      <w:pPr>
+        <w:ind w:left="6480" w:hanging="180"/>
+      </w:pPr>
+    </w:lvl>
+  </w:abstractNum>
+  <w:num w:numId="1">
+    <w:abstractNumId w:val="0"/>
+  </w:num>
+  <w:num w:numId="2">
+    <w:abstractNumId w:val="2"/>
+  </w:num>
+  <w:num w:numId="3">
+    <w:abstractNumId w:val="1"/>
+  </w:num>
+</w:numbering>
 </file>
 
 <file path=word/styles.xml><?xml version="1.0" encoding="utf-8"?>
@@ -155,6 +857,7 @@
     <w:lsdException w:name="HTML Sample" w:semiHidden="1" w:unhideWhenUsed="1"/>
     <w:lsdException w:name="HTML Typewriter" w:semiHidden="1" w:unhideWhenUsed="1"/>
     <w:lsdException w:name="HTML Variable" w:semiHidden="1" w:unhideWhenUsed="1"/>
+    <w:lsdException w:name="Normal Table" w:semiHidden="1" w:unhideWhenUsed="1"/>
     <w:lsdException w:name="annotation subject" w:semiHidden="1" w:unhideWhenUsed="1"/>
     <w:lsdException w:name="No List" w:semiHidden="1" w:unhideWhenUsed="1"/>
     <w:lsdException w:name="Outline List 1" w:semiHidden="1" w:unhideWhenUsed="1"/>
@@ -201,8 +904,10 @@
     <w:lsdException w:name="Table Subtle 2" w:semiHidden="1" w:unhideWhenUsed="1"/>
     <w:lsdException w:name="Table Web 1" w:semiHidden="1" w:unhideWhenUsed="1"/>
     <w:lsdException w:name="Table Web 2" w:semiHidden="1" w:unhideWhenUsed="1"/>
+    <w:lsdException w:name="Table Web 3" w:semiHidden="1" w:unhideWhenUsed="1"/>
     <w:lsdException w:name="Balloon Text" w:semiHidden="1" w:unhideWhenUsed="1"/>
     <w:lsdException w:name="Table Grid" w:uiPriority="39"/>
+    <w:lsdException w:name="Table Theme" w:semiHidden="1" w:unhideWhenUsed="1"/>
     <w:lsdException w:name="Placeholder Text" w:semiHidden="1"/>
     <w:lsdException w:name="No Spacing" w:uiPriority="1" w:qFormat="1"/>
     <w:lsdException w:name="Light Shading" w:uiPriority="60"/>
@@ -454,6 +1159,36 @@
     <w:uiPriority w:val="99"/>
     <w:semiHidden/>
     <w:unhideWhenUsed/>
+  </w:style>
+  <w:style w:type="table" w:styleId="TableGrid">
+    <w:name w:val="Table Grid"/>
+    <w:basedOn w:val="TableNormal"/>
+    <w:uiPriority w:val="39"/>
+    <w:rsid w:val="000070E7"/>
+    <w:pPr>
+      <w:spacing w:after="0" w:line="240" w:lineRule="auto"/>
+    </w:pPr>
+    <w:tblPr>
+      <w:tblBorders>
+        <w:top w:val="single" w:sz="4" w:space="0" w:color="auto"/>
+        <w:left w:val="single" w:sz="4" w:space="0" w:color="auto"/>
+        <w:bottom w:val="single" w:sz="4" w:space="0" w:color="auto"/>
+        <w:right w:val="single" w:sz="4" w:space="0" w:color="auto"/>
+        <w:insideH w:val="single" w:sz="4" w:space="0" w:color="auto"/>
+        <w:insideV w:val="single" w:sz="4" w:space="0" w:color="auto"/>
+      </w:tblBorders>
+    </w:tblPr>
+  </w:style>
+  <w:style w:type="paragraph" w:styleId="ListParagraph">
+    <w:name w:val="List Paragraph"/>
+    <w:basedOn w:val="Normal"/>
+    <w:uiPriority w:val="34"/>
+    <w:qFormat/>
+    <w:rsid w:val="000070E7"/>
+    <w:pPr>
+      <w:ind w:left="720"/>
+      <w:contextualSpacing/>
+    </w:pPr>
   </w:style>
 </w:styles>
 </file>

</xml_diff>